<commit_message>
Many changes: Changes and additions to simulation. To Firmware Added UART for debug console. Added Debug Console task and support functions
</commit_message>
<xml_diff>
--- a/Documents/Screen Views/ArbPwrBoosterScreenView.docx
+++ b/Documents/Screen Views/ArbPwrBoosterScreenView.docx
@@ -186,10 +186,10 @@
           <w:noProof/>
         </w:rPr>
         <w:drawing>
-          <wp:inline distT="0" distB="0" distL="0" distR="0" wp14:anchorId="4897284A" wp14:editId="6878940D">
-            <wp:extent cx="3200400" cy="1828800"/>
+          <wp:inline distT="0" distB="0" distL="0" distR="0" wp14:anchorId="27867E49" wp14:editId="4E43C868">
+            <wp:extent cx="3209544" cy="1828800"/>
             <wp:effectExtent l="0" t="0" r="0" b="0"/>
-            <wp:docPr id="411654394" name="Picture 4"/>
+            <wp:docPr id="238103774" name="Picture 1"/>
             <wp:cNvGraphicFramePr>
               <a:graphicFrameLocks xmlns:a="http://schemas.openxmlformats.org/drawingml/2006/main" noChangeAspect="1"/>
             </wp:cNvGraphicFramePr>
@@ -197,7 +197,7 @@
               <a:graphicData uri="http://schemas.openxmlformats.org/drawingml/2006/picture">
                 <pic:pic xmlns:pic="http://schemas.openxmlformats.org/drawingml/2006/picture">
                   <pic:nvPicPr>
-                    <pic:cNvPr id="0" name="Picture 4"/>
+                    <pic:cNvPr id="0" name="Picture 1"/>
                     <pic:cNvPicPr>
                       <a:picLocks noChangeAspect="1" noChangeArrowheads="1"/>
                     </pic:cNvPicPr>
@@ -218,7 +218,7 @@
                   <pic:spPr bwMode="auto">
                     <a:xfrm>
                       <a:off x="0" y="0"/>
-                      <a:ext cx="3200400" cy="1828800"/>
+                      <a:ext cx="3209544" cy="1828800"/>
                     </a:xfrm>
                     <a:prstGeom prst="rect">
                       <a:avLst/>

</xml_diff>

<commit_message>
REV 3 Files to PCB FAB
</commit_message>
<xml_diff>
--- a/Documents/Screen Views/ArbPwrBoosterScreenView.docx
+++ b/Documents/Screen Views/ArbPwrBoosterScreenView.docx
@@ -125,10 +125,10 @@
           <w:noProof/>
         </w:rPr>
         <w:drawing>
-          <wp:inline distT="0" distB="0" distL="0" distR="0" wp14:anchorId="66C995A3" wp14:editId="7E283B51">
-            <wp:extent cx="3200400" cy="1828800"/>
-            <wp:effectExtent l="0" t="0" r="0" b="0"/>
-            <wp:docPr id="730387120" name="Picture 3"/>
+          <wp:inline distT="0" distB="0" distL="0" distR="0" wp14:anchorId="03767B7E" wp14:editId="10763466">
+            <wp:extent cx="3172968" cy="1828800"/>
+            <wp:effectExtent l="0" t="0" r="8890" b="0"/>
+            <wp:docPr id="249605659" name="Picture 1"/>
             <wp:cNvGraphicFramePr>
               <a:graphicFrameLocks xmlns:a="http://schemas.openxmlformats.org/drawingml/2006/main" noChangeAspect="1"/>
             </wp:cNvGraphicFramePr>
@@ -136,7 +136,7 @@
               <a:graphicData uri="http://schemas.openxmlformats.org/drawingml/2006/picture">
                 <pic:pic xmlns:pic="http://schemas.openxmlformats.org/drawingml/2006/picture">
                   <pic:nvPicPr>
-                    <pic:cNvPr id="0" name="Picture 3"/>
+                    <pic:cNvPr id="0" name="Picture 1"/>
                     <pic:cNvPicPr>
                       <a:picLocks noChangeAspect="1" noChangeArrowheads="1"/>
                     </pic:cNvPicPr>
@@ -157,7 +157,7 @@
                   <pic:spPr bwMode="auto">
                     <a:xfrm>
                       <a:off x="0" y="0"/>
-                      <a:ext cx="3200400" cy="1828800"/>
+                      <a:ext cx="3172968" cy="1828800"/>
                     </a:xfrm>
                     <a:prstGeom prst="rect">
                       <a:avLst/>
@@ -186,7 +186,7 @@
           <w:noProof/>
         </w:rPr>
         <w:drawing>
-          <wp:inline distT="0" distB="0" distL="0" distR="0" wp14:anchorId="27867E49" wp14:editId="4E43C868">
+          <wp:inline distT="0" distB="0" distL="0" distR="0" wp14:anchorId="27867E49" wp14:editId="11FC2077">
             <wp:extent cx="3209544" cy="1828800"/>
             <wp:effectExtent l="0" t="0" r="0" b="0"/>
             <wp:docPr id="238103774" name="Picture 1"/>

</xml_diff>

<commit_message>
Added UMTS document - updated screen documents
</commit_message>
<xml_diff>
--- a/Documents/Screen Views/ArbPwrBoosterScreenView.docx
+++ b/Documents/Screen Views/ArbPwrBoosterScreenView.docx
@@ -25,32 +25,6 @@
         </w:rPr>
         <w:t>ARBITRARY POWER BOOSTER SCREEN VIEWS</w:t>
       </w:r>
-    </w:p>
-    <w:p>
-      <w:pPr>
-        <w:jc w:val="center"/>
-        <w:rPr>
-          <w:rFonts w:ascii="Arial" w:hAnsi="Arial" w:cs="Arial"/>
-          <w:b/>
-          <w:bCs/>
-          <w:noProof/>
-          <w:sz w:val="32"/>
-          <w:szCs w:val="32"/>
-        </w:rPr>
-      </w:pPr>
-    </w:p>
-    <w:p>
-      <w:pPr>
-        <w:jc w:val="center"/>
-        <w:rPr>
-          <w:rFonts w:ascii="Arial" w:hAnsi="Arial" w:cs="Arial"/>
-          <w:b/>
-          <w:bCs/>
-          <w:noProof/>
-          <w:sz w:val="32"/>
-          <w:szCs w:val="32"/>
-        </w:rPr>
-      </w:pPr>
     </w:p>
     <w:p>
       <w:pPr>
@@ -119,16 +93,23 @@
           <w:rFonts w:ascii="Arial" w:hAnsi="Arial" w:cs="Arial"/>
         </w:rPr>
       </w:pPr>
+    </w:p>
+    <w:p>
+      <w:pPr>
+        <w:rPr>
+          <w:rFonts w:ascii="Arial" w:hAnsi="Arial" w:cs="Arial"/>
+        </w:rPr>
+      </w:pPr>
       <w:r>
         <w:rPr>
           <w:rFonts w:ascii="Arial" w:hAnsi="Arial" w:cs="Arial"/>
           <w:noProof/>
         </w:rPr>
         <w:drawing>
-          <wp:inline distT="0" distB="0" distL="0" distR="0" wp14:anchorId="03767B7E" wp14:editId="10763466">
-            <wp:extent cx="3172968" cy="1828800"/>
-            <wp:effectExtent l="0" t="0" r="8890" b="0"/>
-            <wp:docPr id="249605659" name="Picture 1"/>
+          <wp:inline distT="0" distB="0" distL="0" distR="0" wp14:anchorId="5098D9DD" wp14:editId="2845A9EE">
+            <wp:extent cx="3200400" cy="1828800"/>
+            <wp:effectExtent l="0" t="0" r="0" b="0"/>
+            <wp:docPr id="1478284016" name="Picture 1"/>
             <wp:cNvGraphicFramePr>
               <a:graphicFrameLocks xmlns:a="http://schemas.openxmlformats.org/drawingml/2006/main" noChangeAspect="1"/>
             </wp:cNvGraphicFramePr>
@@ -143,128 +124,6 @@
                   </pic:nvPicPr>
                   <pic:blipFill>
                     <a:blip r:embed="rId5">
-                      <a:extLst>
-                        <a:ext uri="{28A0092B-C50C-407E-A947-70E740481C1C}">
-                          <a14:useLocalDpi xmlns:a14="http://schemas.microsoft.com/office/drawing/2010/main" val="0"/>
-                        </a:ext>
-                      </a:extLst>
-                    </a:blip>
-                    <a:srcRect/>
-                    <a:stretch>
-                      <a:fillRect/>
-                    </a:stretch>
-                  </pic:blipFill>
-                  <pic:spPr bwMode="auto">
-                    <a:xfrm>
-                      <a:off x="0" y="0"/>
-                      <a:ext cx="3172968" cy="1828800"/>
-                    </a:xfrm>
-                    <a:prstGeom prst="rect">
-                      <a:avLst/>
-                    </a:prstGeom>
-                    <a:noFill/>
-                    <a:ln>
-                      <a:noFill/>
-                    </a:ln>
-                  </pic:spPr>
-                </pic:pic>
-              </a:graphicData>
-            </a:graphic>
-          </wp:inline>
-        </w:drawing>
-      </w:r>
-    </w:p>
-    <w:p>
-      <w:pPr>
-        <w:rPr>
-          <w:rFonts w:ascii="Arial" w:hAnsi="Arial" w:cs="Arial"/>
-        </w:rPr>
-      </w:pPr>
-      <w:r>
-        <w:rPr>
-          <w:rFonts w:ascii="Arial" w:hAnsi="Arial" w:cs="Arial"/>
-          <w:noProof/>
-        </w:rPr>
-        <w:drawing>
-          <wp:inline distT="0" distB="0" distL="0" distR="0" wp14:anchorId="27867E49" wp14:editId="11FC2077">
-            <wp:extent cx="3209544" cy="1828800"/>
-            <wp:effectExtent l="0" t="0" r="0" b="0"/>
-            <wp:docPr id="238103774" name="Picture 1"/>
-            <wp:cNvGraphicFramePr>
-              <a:graphicFrameLocks xmlns:a="http://schemas.openxmlformats.org/drawingml/2006/main" noChangeAspect="1"/>
-            </wp:cNvGraphicFramePr>
-            <a:graphic xmlns:a="http://schemas.openxmlformats.org/drawingml/2006/main">
-              <a:graphicData uri="http://schemas.openxmlformats.org/drawingml/2006/picture">
-                <pic:pic xmlns:pic="http://schemas.openxmlformats.org/drawingml/2006/picture">
-                  <pic:nvPicPr>
-                    <pic:cNvPr id="0" name="Picture 1"/>
-                    <pic:cNvPicPr>
-                      <a:picLocks noChangeAspect="1" noChangeArrowheads="1"/>
-                    </pic:cNvPicPr>
-                  </pic:nvPicPr>
-                  <pic:blipFill>
-                    <a:blip r:embed="rId6">
-                      <a:extLst>
-                        <a:ext uri="{28A0092B-C50C-407E-A947-70E740481C1C}">
-                          <a14:useLocalDpi xmlns:a14="http://schemas.microsoft.com/office/drawing/2010/main" val="0"/>
-                        </a:ext>
-                      </a:extLst>
-                    </a:blip>
-                    <a:srcRect/>
-                    <a:stretch>
-                      <a:fillRect/>
-                    </a:stretch>
-                  </pic:blipFill>
-                  <pic:spPr bwMode="auto">
-                    <a:xfrm>
-                      <a:off x="0" y="0"/>
-                      <a:ext cx="3209544" cy="1828800"/>
-                    </a:xfrm>
-                    <a:prstGeom prst="rect">
-                      <a:avLst/>
-                    </a:prstGeom>
-                    <a:noFill/>
-                    <a:ln>
-                      <a:noFill/>
-                    </a:ln>
-                  </pic:spPr>
-                </pic:pic>
-              </a:graphicData>
-            </a:graphic>
-          </wp:inline>
-        </w:drawing>
-      </w:r>
-    </w:p>
-    <w:p>
-      <w:pPr>
-        <w:rPr>
-          <w:rFonts w:ascii="Arial" w:hAnsi="Arial" w:cs="Arial"/>
-        </w:rPr>
-      </w:pPr>
-      <w:r>
-        <w:rPr>
-          <w:rFonts w:ascii="Arial" w:hAnsi="Arial" w:cs="Arial"/>
-          <w:noProof/>
-        </w:rPr>
-        <w:drawing>
-          <wp:inline distT="0" distB="0" distL="0" distR="0" wp14:anchorId="2365DFB7" wp14:editId="74D499DA">
-            <wp:extent cx="3200400" cy="1828800"/>
-            <wp:effectExtent l="0" t="0" r="0" b="0"/>
-            <wp:docPr id="1414366057" name="Picture 5"/>
-            <wp:cNvGraphicFramePr>
-              <a:graphicFrameLocks xmlns:a="http://schemas.openxmlformats.org/drawingml/2006/main" noChangeAspect="1"/>
-            </wp:cNvGraphicFramePr>
-            <a:graphic xmlns:a="http://schemas.openxmlformats.org/drawingml/2006/main">
-              <a:graphicData uri="http://schemas.openxmlformats.org/drawingml/2006/picture">
-                <pic:pic xmlns:pic="http://schemas.openxmlformats.org/drawingml/2006/picture">
-                  <pic:nvPicPr>
-                    <pic:cNvPr id="0" name="Picture 5"/>
-                    <pic:cNvPicPr>
-                      <a:picLocks noChangeAspect="1" noChangeArrowheads="1"/>
-                    </pic:cNvPicPr>
-                  </pic:nvPicPr>
-                  <pic:blipFill>
-                    <a:blip r:embed="rId7">
                       <a:extLst>
                         <a:ext uri="{28A0092B-C50C-407E-A947-70E740481C1C}">
                           <a14:useLocalDpi xmlns:a14="http://schemas.microsoft.com/office/drawing/2010/main" val="0"/>
@@ -302,6 +161,135 @@
           <w:rFonts w:ascii="Arial" w:hAnsi="Arial" w:cs="Arial"/>
         </w:rPr>
       </w:pPr>
+    </w:p>
+    <w:p>
+      <w:pPr>
+        <w:rPr>
+          <w:rFonts w:ascii="Arial" w:hAnsi="Arial" w:cs="Arial"/>
+        </w:rPr>
+      </w:pPr>
+      <w:r>
+        <w:rPr>
+          <w:rFonts w:ascii="Arial" w:hAnsi="Arial" w:cs="Arial"/>
+          <w:noProof/>
+        </w:rPr>
+        <w:drawing>
+          <wp:inline distT="0" distB="0" distL="0" distR="0" wp14:anchorId="478561C0" wp14:editId="3C6AA80A">
+            <wp:extent cx="3182112" cy="1828800"/>
+            <wp:effectExtent l="0" t="0" r="0" b="0"/>
+            <wp:docPr id="1203461794" name="Picture 3"/>
+            <wp:cNvGraphicFramePr>
+              <a:graphicFrameLocks xmlns:a="http://schemas.openxmlformats.org/drawingml/2006/main" noChangeAspect="1"/>
+            </wp:cNvGraphicFramePr>
+            <a:graphic xmlns:a="http://schemas.openxmlformats.org/drawingml/2006/main">
+              <a:graphicData uri="http://schemas.openxmlformats.org/drawingml/2006/picture">
+                <pic:pic xmlns:pic="http://schemas.openxmlformats.org/drawingml/2006/picture">
+                  <pic:nvPicPr>
+                    <pic:cNvPr id="0" name="Picture 3"/>
+                    <pic:cNvPicPr>
+                      <a:picLocks noChangeAspect="1" noChangeArrowheads="1"/>
+                    </pic:cNvPicPr>
+                  </pic:nvPicPr>
+                  <pic:blipFill>
+                    <a:blip r:embed="rId6">
+                      <a:extLst>
+                        <a:ext uri="{28A0092B-C50C-407E-A947-70E740481C1C}">
+                          <a14:useLocalDpi xmlns:a14="http://schemas.microsoft.com/office/drawing/2010/main" val="0"/>
+                        </a:ext>
+                      </a:extLst>
+                    </a:blip>
+                    <a:srcRect/>
+                    <a:stretch>
+                      <a:fillRect/>
+                    </a:stretch>
+                  </pic:blipFill>
+                  <pic:spPr bwMode="auto">
+                    <a:xfrm>
+                      <a:off x="0" y="0"/>
+                      <a:ext cx="3182112" cy="1828800"/>
+                    </a:xfrm>
+                    <a:prstGeom prst="rect">
+                      <a:avLst/>
+                    </a:prstGeom>
+                    <a:noFill/>
+                    <a:ln>
+                      <a:noFill/>
+                    </a:ln>
+                  </pic:spPr>
+                </pic:pic>
+              </a:graphicData>
+            </a:graphic>
+          </wp:inline>
+        </w:drawing>
+      </w:r>
+    </w:p>
+    <w:p>
+      <w:pPr>
+        <w:rPr>
+          <w:rFonts w:ascii="Arial" w:hAnsi="Arial" w:cs="Arial"/>
+        </w:rPr>
+      </w:pPr>
+    </w:p>
+    <w:p>
+      <w:pPr>
+        <w:rPr>
+          <w:rFonts w:ascii="Arial" w:hAnsi="Arial" w:cs="Arial"/>
+        </w:rPr>
+      </w:pPr>
+      <w:r>
+        <w:rPr>
+          <w:rFonts w:ascii="Arial" w:hAnsi="Arial" w:cs="Arial"/>
+          <w:noProof/>
+        </w:rPr>
+        <w:drawing>
+          <wp:inline distT="0" distB="0" distL="0" distR="0" wp14:anchorId="0376036C" wp14:editId="05B7FF2B">
+            <wp:extent cx="3218688" cy="1828800"/>
+            <wp:effectExtent l="0" t="0" r="1270" b="0"/>
+            <wp:docPr id="1320325210" name="Picture 4"/>
+            <wp:cNvGraphicFramePr>
+              <a:graphicFrameLocks xmlns:a="http://schemas.openxmlformats.org/drawingml/2006/main" noChangeAspect="1"/>
+            </wp:cNvGraphicFramePr>
+            <a:graphic xmlns:a="http://schemas.openxmlformats.org/drawingml/2006/main">
+              <a:graphicData uri="http://schemas.openxmlformats.org/drawingml/2006/picture">
+                <pic:pic xmlns:pic="http://schemas.openxmlformats.org/drawingml/2006/picture">
+                  <pic:nvPicPr>
+                    <pic:cNvPr id="0" name="Picture 4"/>
+                    <pic:cNvPicPr>
+                      <a:picLocks noChangeAspect="1" noChangeArrowheads="1"/>
+                    </pic:cNvPicPr>
+                  </pic:nvPicPr>
+                  <pic:blipFill>
+                    <a:blip r:embed="rId7">
+                      <a:extLst>
+                        <a:ext uri="{28A0092B-C50C-407E-A947-70E740481C1C}">
+                          <a14:useLocalDpi xmlns:a14="http://schemas.microsoft.com/office/drawing/2010/main" val="0"/>
+                        </a:ext>
+                      </a:extLst>
+                    </a:blip>
+                    <a:srcRect/>
+                    <a:stretch>
+                      <a:fillRect/>
+                    </a:stretch>
+                  </pic:blipFill>
+                  <pic:spPr bwMode="auto">
+                    <a:xfrm>
+                      <a:off x="0" y="0"/>
+                      <a:ext cx="3218688" cy="1828800"/>
+                    </a:xfrm>
+                    <a:prstGeom prst="rect">
+                      <a:avLst/>
+                    </a:prstGeom>
+                    <a:noFill/>
+                    <a:ln>
+                      <a:noFill/>
+                    </a:ln>
+                  </pic:spPr>
+                </pic:pic>
+              </a:graphicData>
+            </a:graphic>
+          </wp:inline>
+        </w:drawing>
+      </w:r>
     </w:p>
     <w:sectPr>
       <w:pgSz w:w="12240" w:h="15840"/>

</xml_diff>